<commit_message>
Analisis del problema 1
</commit_message>
<xml_diff>
--- a/ANALISISDELPROBLEMAGasparCavallerocomision4.docx
+++ b/ANALISISDELPROBLEMAGasparCavallerocomision4.docx
@@ -195,40 +195,31 @@
         </w:numPr>
       </w:pPr>
       <w:r>
-        <w:t xml:space="preserve">Pedir </w:t>
-      </w:r>
-      <w:r>
-        <w:t>el nombre completo del paciente</w:t>
-      </w:r>
-    </w:p>
-    <w:p>
-      <w:pPr>
-        <w:pStyle w:val="Prrafodelista"/>
-        <w:numPr>
-          <w:ilvl w:val="0"/>
-          <w:numId w:val="1"/>
-        </w:numPr>
-      </w:pPr>
-      <w:r>
-        <w:t xml:space="preserve">Pedir </w:t>
-      </w:r>
-      <w:r>
-        <w:t>la fecha de nacimiento del paciente</w:t>
-      </w:r>
-    </w:p>
-    <w:p>
-      <w:pPr>
-        <w:pStyle w:val="Prrafodelista"/>
-        <w:numPr>
-          <w:ilvl w:val="0"/>
-          <w:numId w:val="1"/>
-        </w:numPr>
-      </w:pPr>
-      <w:r>
-        <w:t>Pedir</w:t>
-      </w:r>
-      <w:r>
-        <w:t xml:space="preserve"> la dirección de la clínica médica </w:t>
+        <w:t>Pedir el nombre completo del paciente</w:t>
+      </w:r>
+    </w:p>
+    <w:p>
+      <w:pPr>
+        <w:pStyle w:val="Prrafodelista"/>
+        <w:numPr>
+          <w:ilvl w:val="0"/>
+          <w:numId w:val="1"/>
+        </w:numPr>
+      </w:pPr>
+      <w:r>
+        <w:t>Pedir la fecha de nacimiento del paciente</w:t>
+      </w:r>
+    </w:p>
+    <w:p>
+      <w:pPr>
+        <w:pStyle w:val="Prrafodelista"/>
+        <w:numPr>
+          <w:ilvl w:val="0"/>
+          <w:numId w:val="1"/>
+        </w:numPr>
+      </w:pPr>
+      <w:r>
+        <w:t xml:space="preserve">Pedir la dirección de la clínica médica </w:t>
       </w:r>
     </w:p>
     <w:p>
@@ -276,8 +267,13 @@
         </w:numPr>
       </w:pPr>
       <w:r>
-        <w:t>Escribir datos pedidos</w:t>
-      </w:r>
+        <w:t xml:space="preserve">Escribir datos </w:t>
+      </w:r>
+      <w:proofErr w:type="gramStart"/>
+      <w:r>
+        <w:t>pedidos</w:t>
+      </w:r>
+      <w:proofErr w:type="gramEnd"/>
     </w:p>
     <w:sectPr>
       <w:pgSz w:w="11906" w:h="16838"/>

</xml_diff>